<commit_message>
more test documents and updates
</commit_message>
<xml_diff>
--- a/Zarse-Darius_321150303_DLMCSPSE01_P1_S.docx
+++ b/Zarse-Darius_321150303_DLMCSPSE01_P1_S.docx
@@ -195,7 +195,21 @@
           <w:rFonts w:ascii="Arial" w:hAnsi="Arial" w:cs="Arial"/>
           <w:lang w:val="en-US"/>
         </w:rPr>
-        <w:t>lithium cacodylate buffer (100mM), copper sulfate (1mM) and DNA (1mM). In this case the user would enter the values from above and receive the output that they need 100</w:t>
+        <w:t>lithium cacodylate buffer (100mM), copper sulfate (1mM) and DNA (1mM). In this case the user would enter the values from above and</w:t>
+      </w:r>
+      <w:r>
+        <w:rPr>
+          <w:rFonts w:ascii="Arial" w:hAnsi="Arial" w:cs="Arial"/>
+          <w:lang w:val="en-US"/>
+        </w:rPr>
+        <w:t xml:space="preserve"> click the “Calculate” button. For output they’d</w:t>
+      </w:r>
+      <w:r>
+        <w:rPr>
+          <w:rFonts w:ascii="Arial" w:hAnsi="Arial" w:cs="Arial"/>
+          <w:lang w:val="en-US"/>
+        </w:rPr>
+        <w:t xml:space="preserve"> receive that they need 100</w:t>
       </w:r>
       <w:r>
         <w:rPr>
@@ -394,7 +408,35 @@
           <w:lang w:val="en-US"/>
         </w:rPr>
         <w:lastRenderedPageBreak/>
-        <w:t xml:space="preserve">I plan on employing the big bang model I learned in my computer science class, as it is a simple and fast model and requires little planning or resources. As this is a one-person project with limited time and scope the risks regarding complexity and expensive failure cost are outweighed by the benefit of fast code delivery, learning along the way and massive flexibility. </w:t>
+        <w:t>I plan on employing the big bang model I learned in my computer science class, as it is a simple and fast model and requires little planning or resources.</w:t>
+      </w:r>
+      <w:r>
+        <w:rPr>
+          <w:rFonts w:ascii="Arial" w:hAnsi="Arial" w:cs="Arial"/>
+          <w:lang w:val="en-US"/>
+        </w:rPr>
+        <w:t xml:space="preserve"> The big bang model does not have a defined structure and order of processes. Following the big bang model means to focus all possible resources on coding and software development to get results as fast as possible. Requirements are implemented along the way whenever they arise. Its advantages include the extreme simplicity, the ease of management (as there are no hard structures to follow), the low amount of planning </w:t>
+      </w:r>
+      <w:r>
+        <w:rPr>
+          <w:rFonts w:ascii="Arial" w:hAnsi="Arial" w:cs="Arial"/>
+          <w:lang w:val="en-US"/>
+        </w:rPr>
+        <w:t>required,</w:t>
+      </w:r>
+      <w:r>
+        <w:rPr>
+          <w:rFonts w:ascii="Arial" w:hAnsi="Arial" w:cs="Arial"/>
+          <w:lang w:val="en-US"/>
+        </w:rPr>
+        <w:t xml:space="preserve"> and the flexibility developers get. Additionally, it is considered a great tool for students or “newbies” to learn and practice their skills. The easy (almost nonexistent structure) also creates many disadvantages. For one, as there is no structure, there are no processes or milestones to discuss. This also means literature regarding this model is virtually nonexistent and it is only ever mentioned alongside other software development lifecycle models, but never discussed in detail as it lacks details to discuss. It carries very high risks and gets more and more unreliable the more complex the project gets. Especially for long projects that include many developers it is a bad fit as it can increase time and costs by a lot or even lead to a total abandonment of the project. But for small cases, such as this one-man project of an almost complete beginner, it seems like the perfect tool. </w:t>
+      </w:r>
+      <w:r>
+        <w:rPr>
+          <w:rFonts w:ascii="Arial" w:hAnsi="Arial" w:cs="Arial"/>
+          <w:lang w:val="en-US"/>
+        </w:rPr>
+        <w:t xml:space="preserve">As this is a one-person project with limited time and scope the risks regarding complexity and expensive failure cost are outweighed by the benefit of fast code delivery, learning along the way and massive flexibility. </w:t>
       </w:r>
       <w:r>
         <w:rPr>
@@ -493,24 +535,135 @@
           <w:lang w:val="en-US"/>
         </w:rPr>
       </w:pPr>
-    </w:p>
-    <w:p>
-      <w:pPr>
-        <w:spacing w:line="360" w:lineRule="auto"/>
-        <w:rPr>
-          <w:rFonts w:ascii="Arial" w:hAnsi="Arial" w:cs="Arial"/>
-          <w:lang w:val="en-US"/>
-        </w:rPr>
-      </w:pPr>
-    </w:p>
-    <w:p>
-      <w:pPr>
-        <w:spacing w:line="360" w:lineRule="auto"/>
-        <w:rPr>
-          <w:rFonts w:ascii="Arial" w:hAnsi="Arial" w:cs="Arial"/>
-          <w:lang w:val="en-US"/>
-        </w:rPr>
-      </w:pPr>
+      <w:r>
+        <w:rPr>
+          <w:rFonts w:ascii="Arial" w:hAnsi="Arial" w:cs="Arial"/>
+          <w:lang w:val="en-US"/>
+        </w:rPr>
+        <w:t>Tools:</w:t>
+      </w:r>
+      <w:r>
+        <w:rPr>
+          <w:rFonts w:ascii="Arial" w:hAnsi="Arial" w:cs="Arial"/>
+          <w:lang w:val="en-US"/>
+        </w:rPr>
+        <w:br/>
+        <w:t>I’m using visual studio code as my code editor</w:t>
+      </w:r>
+      <w:r>
+        <w:rPr>
+          <w:rFonts w:ascii="Arial" w:hAnsi="Arial" w:cs="Arial"/>
+          <w:lang w:val="en-US"/>
+        </w:rPr>
+        <w:t>. For creating the API I used</w:t>
+      </w:r>
+      <w:r>
+        <w:rPr>
+          <w:rFonts w:ascii="Arial" w:hAnsi="Arial" w:cs="Arial"/>
+          <w:lang w:val="en-US"/>
+        </w:rPr>
+        <w:t xml:space="preserve"> node.js</w:t>
+      </w:r>
+      <w:r>
+        <w:rPr>
+          <w:rFonts w:ascii="Arial" w:hAnsi="Arial" w:cs="Arial"/>
+          <w:lang w:val="en-US"/>
+        </w:rPr>
+        <w:t xml:space="preserve"> (</w:t>
+      </w:r>
+      <w:hyperlink r:id="rId5" w:history="1">
+        <w:r>
+          <w:rPr>
+            <w:rStyle w:val="Hyperlink"/>
+            <w:rFonts w:ascii="Arial" w:hAnsi="Arial" w:cs="Arial"/>
+            <w:lang w:val="en-US"/>
+          </w:rPr>
+          <w:t>https://nodejs.org/en</w:t>
+        </w:r>
+      </w:hyperlink>
+      <w:r>
+        <w:rPr>
+          <w:rFonts w:ascii="Arial" w:hAnsi="Arial" w:cs="Arial"/>
+          <w:lang w:val="en-US"/>
+        </w:rPr>
+        <w:t xml:space="preserve">) </w:t>
+      </w:r>
+      <w:r>
+        <w:rPr>
+          <w:rFonts w:ascii="Arial" w:hAnsi="Arial" w:cs="Arial"/>
+          <w:lang w:val="en-US"/>
+        </w:rPr>
+        <w:t>and express</w:t>
+      </w:r>
+      <w:r>
+        <w:rPr>
+          <w:rFonts w:ascii="Arial" w:hAnsi="Arial" w:cs="Arial"/>
+          <w:lang w:val="en-US"/>
+        </w:rPr>
+        <w:t xml:space="preserve"> (</w:t>
+      </w:r>
+      <w:hyperlink r:id="rId6" w:history="1">
+        <w:r>
+          <w:rPr>
+            <w:rStyle w:val="Hyperlink"/>
+            <w:rFonts w:ascii="Arial" w:hAnsi="Arial" w:cs="Arial"/>
+            <w:lang w:val="en-US"/>
+          </w:rPr>
+          <w:t>https://expressjs.com/de/</w:t>
+        </w:r>
+      </w:hyperlink>
+      <w:r>
+        <w:rPr>
+          <w:rFonts w:ascii="Arial" w:hAnsi="Arial" w:cs="Arial"/>
+          <w:lang w:val="en-US"/>
+        </w:rPr>
+        <w:t>)</w:t>
+      </w:r>
+      <w:r>
+        <w:rPr>
+          <w:rFonts w:ascii="Arial" w:hAnsi="Arial" w:cs="Arial"/>
+          <w:lang w:val="en-US"/>
+        </w:rPr>
+        <w:t xml:space="preserve"> as well as Insomnia</w:t>
+      </w:r>
+      <w:r>
+        <w:rPr>
+          <w:rFonts w:ascii="Arial" w:hAnsi="Arial" w:cs="Arial"/>
+          <w:lang w:val="en-US"/>
+        </w:rPr>
+        <w:t xml:space="preserve"> (</w:t>
+      </w:r>
+      <w:hyperlink r:id="rId7" w:history="1">
+        <w:r>
+          <w:rPr>
+            <w:rStyle w:val="Hyperlink"/>
+            <w:rFonts w:ascii="Arial" w:hAnsi="Arial" w:cs="Arial"/>
+            <w:lang w:val="en-US"/>
+          </w:rPr>
+          <w:t>https://insomnia.rest/</w:t>
+        </w:r>
+      </w:hyperlink>
+      <w:r>
+        <w:rPr>
+          <w:rFonts w:ascii="Arial" w:hAnsi="Arial" w:cs="Arial"/>
+          <w:lang w:val="en-US"/>
+        </w:rPr>
+        <w:t>).</w:t>
+      </w:r>
+      <w:r>
+        <w:rPr>
+          <w:rFonts w:ascii="Arial" w:hAnsi="Arial" w:cs="Arial"/>
+          <w:lang w:val="en-US"/>
+        </w:rPr>
+        <w:t xml:space="preserve"> </w:t>
+      </w:r>
+      <w:r>
+        <w:rPr>
+          <w:rFonts w:ascii="Arial" w:hAnsi="Arial" w:cs="Arial"/>
+          <w:lang w:val="en-US"/>
+        </w:rPr>
+        <w:t xml:space="preserve">For CSS styles I am using the bootstraps framework. </w:t>
+      </w:r>
     </w:p>
     <w:p>
       <w:pPr>
@@ -536,6 +689,7 @@
           <w:szCs w:val="24"/>
           <w:lang w:val="en-US"/>
         </w:rPr>
+        <w:lastRenderedPageBreak/>
         <w:t>Composite Presentation</w:t>
       </w:r>
       <w:r>
@@ -562,15 +716,49 @@
         <w:spacing w:line="360" w:lineRule="auto"/>
         <w:rPr>
           <w:rFonts w:ascii="Arial" w:hAnsi="Arial" w:cs="Arial"/>
-          <w:lang w:val="en-US"/>
-        </w:rPr>
-      </w:pPr>
-      <w:r>
-        <w:rPr>
-          <w:rFonts w:ascii="Arial" w:hAnsi="Arial" w:cs="Arial"/>
-          <w:lang w:val="en-US"/>
-        </w:rPr>
-        <w:t xml:space="preserve">The webpage should have a small introduction and explanation on how to use it, then I will have several text fields structured like a table. Implementing several rows will allow users to calculate target solutions including several components. On the left column users can enter the </w:t>
+          <w:sz w:val="24"/>
+          <w:szCs w:val="24"/>
+          <w:lang w:val="en-US"/>
+        </w:rPr>
+      </w:pPr>
+      <w:r>
+        <w:rPr>
+          <w:rFonts w:ascii="Arial" w:hAnsi="Arial" w:cs="Arial"/>
+          <w:sz w:val="24"/>
+          <w:szCs w:val="24"/>
+          <w:lang w:val="en-US"/>
+        </w:rPr>
+        <w:t>User Interface:</w:t>
+      </w:r>
+    </w:p>
+    <w:p>
+      <w:pPr>
+        <w:spacing w:line="360" w:lineRule="auto"/>
+        <w:rPr>
+          <w:rFonts w:ascii="Arial" w:hAnsi="Arial" w:cs="Arial"/>
+          <w:lang w:val="en-US"/>
+        </w:rPr>
+      </w:pPr>
+      <w:r>
+        <w:rPr>
+          <w:rFonts w:ascii="Arial" w:hAnsi="Arial" w:cs="Arial"/>
+          <w:lang w:val="en-US"/>
+        </w:rPr>
+        <w:t xml:space="preserve">The webpage should have a small introduction and explanation on how to use it, then I will have several text fields structured like a table. </w:t>
+      </w:r>
+      <w:r>
+        <w:rPr>
+          <w:rFonts w:ascii="Arial" w:hAnsi="Arial" w:cs="Arial"/>
+          <w:lang w:val="en-US"/>
+        </w:rPr>
+        <w:t xml:space="preserve">The user should be able to select how many solutions they’d like to mix. </w:t>
+      </w:r>
+      <w:r>
+        <w:rPr>
+          <w:rFonts w:ascii="Arial" w:hAnsi="Arial" w:cs="Arial"/>
+          <w:lang w:val="en-US"/>
+        </w:rPr>
+        <w:t xml:space="preserve">Implementing several rows will allow users to calculate target solutions including several components. On the left column users can enter the </w:t>
       </w:r>
       <w:r>
         <w:rPr>
@@ -669,6 +857,71 @@
           <w:lang w:val="en-US"/>
         </w:rPr>
         <w:t>via a button.</w:t>
+      </w:r>
+    </w:p>
+    <w:p>
+      <w:pPr>
+        <w:spacing w:line="360" w:lineRule="auto"/>
+        <w:rPr>
+          <w:rFonts w:ascii="Arial" w:hAnsi="Arial" w:cs="Arial"/>
+          <w:lang w:val="en-US"/>
+        </w:rPr>
+      </w:pPr>
+      <w:r>
+        <w:rPr>
+          <w:rFonts w:ascii="Arial" w:hAnsi="Arial" w:cs="Arial"/>
+          <w:lang w:val="en-US"/>
+        </w:rPr>
+        <w:t>For visualization purposes, here is a capture of my current website design:</w:t>
+      </w:r>
+    </w:p>
+    <w:p>
+      <w:pPr>
+        <w:spacing w:line="360" w:lineRule="auto"/>
+        <w:rPr>
+          <w:rFonts w:ascii="Arial" w:hAnsi="Arial" w:cs="Arial"/>
+          <w:lang w:val="en-US"/>
+        </w:rPr>
+      </w:pPr>
+      <w:r>
+        <w:rPr>
+          <w:noProof/>
+        </w:rPr>
+        <w:drawing>
+          <wp:inline distT="0" distB="0" distL="0" distR="0" wp14:anchorId="42641174" wp14:editId="5DDC9F3E">
+            <wp:extent cx="6120130" cy="2315845"/>
+            <wp:effectExtent l="0" t="0" r="0" b="0"/>
+            <wp:docPr id="333958696" name="Grafik 1" descr="Ein Bild, das Text, Screenshot, Schrift, Design enthält.&#10;&#10;Automatisch generierte Beschreibung"/>
+            <wp:cNvGraphicFramePr>
+              <a:graphicFrameLocks xmlns:a="http://schemas.openxmlformats.org/drawingml/2006/main" noChangeAspect="1"/>
+            </wp:cNvGraphicFramePr>
+            <a:graphic xmlns:a="http://schemas.openxmlformats.org/drawingml/2006/main">
+              <a:graphicData uri="http://schemas.openxmlformats.org/drawingml/2006/picture">
+                <pic:pic xmlns:pic="http://schemas.openxmlformats.org/drawingml/2006/picture">
+                  <pic:nvPicPr>
+                    <pic:cNvPr id="333958696" name="Grafik 1" descr="Ein Bild, das Text, Screenshot, Schrift, Design enthält.&#10;&#10;Automatisch generierte Beschreibung"/>
+                    <pic:cNvPicPr/>
+                  </pic:nvPicPr>
+                  <pic:blipFill>
+                    <a:blip r:embed="rId8"/>
+                    <a:stretch>
+                      <a:fillRect/>
+                    </a:stretch>
+                  </pic:blipFill>
+                  <pic:spPr>
+                    <a:xfrm>
+                      <a:off x="0" y="0"/>
+                      <a:ext cx="6120130" cy="2315845"/>
+                    </a:xfrm>
+                    <a:prstGeom prst="rect">
+                      <a:avLst/>
+                    </a:prstGeom>
+                  </pic:spPr>
+                </pic:pic>
+              </a:graphicData>
+            </a:graphic>
+          </wp:inline>
+        </w:drawing>
       </w:r>
     </w:p>
     <w:p>
@@ -709,7 +962,6 @@
           <w:rFonts w:ascii="Arial" w:hAnsi="Arial" w:cs="Arial"/>
           <w:lang w:val="en-US"/>
         </w:rPr>
-        <w:lastRenderedPageBreak/>
         <w:t xml:space="preserve">The website </w:t>
       </w:r>
       <w:r>
@@ -731,7 +983,21 @@
           <w:rFonts w:ascii="Arial" w:hAnsi="Arial" w:cs="Arial"/>
           <w:lang w:val="en-US"/>
         </w:rPr>
-        <w:t>t regarding their available solutions.</w:t>
+        <w:t xml:space="preserve">t regarding their available </w:t>
+      </w:r>
+      <w:r>
+        <w:rPr>
+          <w:rFonts w:ascii="Arial" w:hAnsi="Arial" w:cs="Arial"/>
+          <w:lang w:val="en-US"/>
+        </w:rPr>
+        <w:t>solutions and their molarity</w:t>
+      </w:r>
+      <w:r>
+        <w:rPr>
+          <w:rFonts w:ascii="Arial" w:hAnsi="Arial" w:cs="Arial"/>
+          <w:lang w:val="en-US"/>
+        </w:rPr>
+        <w:t>.</w:t>
       </w:r>
     </w:p>
     <w:p>
@@ -752,7 +1018,21 @@
           <w:rFonts w:ascii="Arial" w:hAnsi="Arial" w:cs="Arial"/>
           <w:lang w:val="en-US"/>
         </w:rPr>
-        <w:t>The website needs a way for user input regarding the desired concentration of their target solution.</w:t>
+        <w:t xml:space="preserve">The website needs a way for user input regarding the desired </w:t>
+      </w:r>
+      <w:r>
+        <w:rPr>
+          <w:rFonts w:ascii="Arial" w:hAnsi="Arial" w:cs="Arial"/>
+          <w:lang w:val="en-US"/>
+        </w:rPr>
+        <w:t>molarity</w:t>
+      </w:r>
+      <w:r>
+        <w:rPr>
+          <w:rFonts w:ascii="Arial" w:hAnsi="Arial" w:cs="Arial"/>
+          <w:lang w:val="en-US"/>
+        </w:rPr>
+        <w:t xml:space="preserve"> of their target solution.</w:t>
       </w:r>
     </w:p>
     <w:p>
@@ -773,7 +1053,14 @@
           <w:rFonts w:ascii="Arial" w:hAnsi="Arial" w:cs="Arial"/>
           <w:lang w:val="en-US"/>
         </w:rPr>
-        <w:t>The website needs to calculate the volume of the specified available solutions to mix the target solution.</w:t>
+        <w:t>The website needs to calculate the volume of the specified available solutions to mix the target solution</w:t>
+      </w:r>
+      <w:r>
+        <w:rPr>
+          <w:rFonts w:ascii="Arial" w:hAnsi="Arial" w:cs="Arial"/>
+          <w:lang w:val="en-US"/>
+        </w:rPr>
+        <w:t>, as well as the fill up volume.</w:t>
       </w:r>
     </w:p>
     <w:p>
@@ -794,7 +1081,14 @@
           <w:rFonts w:ascii="Arial" w:hAnsi="Arial" w:cs="Arial"/>
           <w:lang w:val="en-US"/>
         </w:rPr>
-        <w:t>The website needs a way to display the calculated volumes.</w:t>
+        <w:t>The website needs a way to display the calculated volumes</w:t>
+      </w:r>
+      <w:r>
+        <w:rPr>
+          <w:rFonts w:ascii="Arial" w:hAnsi="Arial" w:cs="Arial"/>
+          <w:lang w:val="en-US"/>
+        </w:rPr>
+        <w:t>.</w:t>
       </w:r>
     </w:p>
     <w:p>
@@ -820,6 +1114,70 @@
     </w:p>
     <w:p>
       <w:pPr>
+        <w:pStyle w:val="Listenabsatz"/>
+        <w:numPr>
+          <w:ilvl w:val="0"/>
+          <w:numId w:val="3"/>
+        </w:numPr>
+        <w:spacing w:line="360" w:lineRule="auto"/>
+        <w:rPr>
+          <w:rFonts w:ascii="Arial" w:hAnsi="Arial" w:cs="Arial"/>
+          <w:lang w:val="en-US"/>
+        </w:rPr>
+      </w:pPr>
+      <w:r>
+        <w:rPr>
+          <w:rFonts w:ascii="Arial" w:hAnsi="Arial" w:cs="Arial"/>
+          <w:lang w:val="en-US"/>
+        </w:rPr>
+        <w:t>The website needs to allow only the appropriate input into the input fields.</w:t>
+      </w:r>
+    </w:p>
+    <w:p>
+      <w:pPr>
+        <w:pStyle w:val="Listenabsatz"/>
+        <w:numPr>
+          <w:ilvl w:val="0"/>
+          <w:numId w:val="3"/>
+        </w:numPr>
+        <w:spacing w:line="360" w:lineRule="auto"/>
+        <w:rPr>
+          <w:rFonts w:ascii="Arial" w:hAnsi="Arial" w:cs="Arial"/>
+          <w:lang w:val="en-US"/>
+        </w:rPr>
+      </w:pPr>
+      <w:r>
+        <w:rPr>
+          <w:rFonts w:ascii="Arial" w:hAnsi="Arial" w:cs="Arial"/>
+          <w:lang w:val="en-US"/>
+        </w:rPr>
+        <w:t>The website should include the opportunity for users to input the name of the solutions they’d like to mix.</w:t>
+      </w:r>
+    </w:p>
+    <w:p>
+      <w:pPr>
+        <w:pStyle w:val="Listenabsatz"/>
+        <w:numPr>
+          <w:ilvl w:val="0"/>
+          <w:numId w:val="3"/>
+        </w:numPr>
+        <w:spacing w:line="360" w:lineRule="auto"/>
+        <w:rPr>
+          <w:rFonts w:ascii="Arial" w:hAnsi="Arial" w:cs="Arial"/>
+          <w:lang w:val="en-US"/>
+        </w:rPr>
+      </w:pPr>
+      <w:r>
+        <w:rPr>
+          <w:rFonts w:ascii="Arial" w:hAnsi="Arial" w:cs="Arial"/>
+          <w:lang w:val="en-US"/>
+        </w:rPr>
+        <w:lastRenderedPageBreak/>
+        <w:t>The website should have a way to reset all input fields to their default value.</w:t>
+      </w:r>
+    </w:p>
+    <w:p>
+      <w:pPr>
         <w:spacing w:line="360" w:lineRule="auto"/>
         <w:rPr>
           <w:rFonts w:ascii="Arial" w:hAnsi="Arial" w:cs="Arial"/>
@@ -1109,7 +1467,56 @@
           <w:rFonts w:ascii="Arial" w:hAnsi="Arial" w:cs="Arial"/>
           <w:lang w:val="en-US"/>
         </w:rPr>
-        <w:t>potassium chloride:</w:t>
+        <w:t>potassium chloride</w:t>
+      </w:r>
+      <w:r>
+        <w:rPr>
+          <w:rFonts w:ascii="Arial" w:hAnsi="Arial" w:cs="Arial"/>
+          <w:lang w:val="en-US"/>
+        </w:rPr>
+        <w:t xml:space="preserve">, </w:t>
+      </w:r>
+      <w:r>
+        <w:rPr>
+          <w:rFonts w:ascii="Arial" w:hAnsi="Arial" w:cs="Arial"/>
+          <w:lang w:val="en-US"/>
+        </w:rPr>
+        <w:t>lithium cacodylate buffer</w:t>
+      </w:r>
+      <w:r>
+        <w:rPr>
+          <w:rFonts w:ascii="Arial" w:hAnsi="Arial" w:cs="Arial"/>
+          <w:lang w:val="en-US"/>
+        </w:rPr>
+        <w:t xml:space="preserve">, </w:t>
+      </w:r>
+      <w:r>
+        <w:rPr>
+          <w:rFonts w:ascii="Arial" w:hAnsi="Arial" w:cs="Arial"/>
+          <w:lang w:val="en-US"/>
+        </w:rPr>
+        <w:t>copper sulfate</w:t>
+      </w:r>
+      <w:r>
+        <w:rPr>
+          <w:rFonts w:ascii="Arial" w:hAnsi="Arial" w:cs="Arial"/>
+          <w:lang w:val="en-US"/>
+        </w:rPr>
+        <w:t xml:space="preserve">, </w:t>
+      </w:r>
+      <w:r>
+        <w:rPr>
+          <w:rFonts w:ascii="Arial" w:hAnsi="Arial" w:cs="Arial"/>
+          <w:lang w:val="en-US"/>
+        </w:rPr>
+        <w:t>DNA:</w:t>
+      </w:r>
+      <w:r>
+        <w:rPr>
+          <w:rFonts w:ascii="Arial" w:hAnsi="Arial" w:cs="Arial"/>
+          <w:lang w:val="en-US"/>
+        </w:rPr>
+        <w:t xml:space="preserve"> several solutions that can be used together to produce G-quadruplexes.</w:t>
       </w:r>
     </w:p>
     <w:p>
@@ -1130,70 +1537,14 @@
           <w:rFonts w:ascii="Arial" w:hAnsi="Arial" w:cs="Arial"/>
           <w:lang w:val="en-US"/>
         </w:rPr>
-        <w:t>lithium cacodylate buffer:</w:t>
-      </w:r>
-    </w:p>
-    <w:p>
-      <w:pPr>
-        <w:pStyle w:val="Listenabsatz"/>
-        <w:numPr>
-          <w:ilvl w:val="0"/>
-          <w:numId w:val="2"/>
-        </w:numPr>
-        <w:spacing w:line="360" w:lineRule="auto"/>
-        <w:rPr>
-          <w:rFonts w:ascii="Arial" w:hAnsi="Arial" w:cs="Arial"/>
-          <w:lang w:val="en-US"/>
-        </w:rPr>
-      </w:pPr>
-      <w:r>
-        <w:rPr>
-          <w:rFonts w:ascii="Arial" w:hAnsi="Arial" w:cs="Arial"/>
-          <w:lang w:val="en-US"/>
-        </w:rPr>
-        <w:t>copper sulfate:</w:t>
-      </w:r>
-    </w:p>
-    <w:p>
-      <w:pPr>
-        <w:pStyle w:val="Listenabsatz"/>
-        <w:numPr>
-          <w:ilvl w:val="0"/>
-          <w:numId w:val="2"/>
-        </w:numPr>
-        <w:spacing w:line="360" w:lineRule="auto"/>
-        <w:rPr>
-          <w:rFonts w:ascii="Arial" w:hAnsi="Arial" w:cs="Arial"/>
-          <w:lang w:val="en-US"/>
-        </w:rPr>
-      </w:pPr>
-      <w:r>
-        <w:rPr>
-          <w:rFonts w:ascii="Arial" w:hAnsi="Arial" w:cs="Arial"/>
-          <w:lang w:val="en-US"/>
-        </w:rPr>
-        <w:t>DNA:</w:t>
-      </w:r>
-    </w:p>
-    <w:p>
-      <w:pPr>
-        <w:pStyle w:val="Listenabsatz"/>
-        <w:numPr>
-          <w:ilvl w:val="0"/>
-          <w:numId w:val="2"/>
-        </w:numPr>
-        <w:spacing w:line="360" w:lineRule="auto"/>
-        <w:rPr>
-          <w:rFonts w:ascii="Arial" w:hAnsi="Arial" w:cs="Arial"/>
-          <w:lang w:val="en-US"/>
-        </w:rPr>
-      </w:pPr>
-      <w:r>
-        <w:rPr>
-          <w:rFonts w:ascii="Arial" w:hAnsi="Arial" w:cs="Arial"/>
-          <w:lang w:val="en-US"/>
-        </w:rPr>
         <w:t>G-quadruplexes:</w:t>
+      </w:r>
+      <w:r>
+        <w:rPr>
+          <w:rFonts w:ascii="Arial" w:hAnsi="Arial" w:cs="Arial"/>
+          <w:lang w:val="en-US"/>
+        </w:rPr>
+        <w:t xml:space="preserve"> secondary structures that can form in DNA/RNA by four  </w:t>
       </w:r>
     </w:p>
     <w:p>
@@ -1260,7 +1611,7 @@
                     <pic:cNvPicPr/>
                   </pic:nvPicPr>
                   <pic:blipFill>
-                    <a:blip r:embed="rId5">
+                    <a:blip r:embed="rId9">
                       <a:extLst>
                         <a:ext uri="{28A0092B-C50C-407E-A947-70E740481C1C}">
                           <a14:useLocalDpi xmlns:a14="http://schemas.microsoft.com/office/drawing/2010/main" val="0"/>
@@ -2378,6 +2729,29 @@
       <w:contextualSpacing/>
     </w:pPr>
   </w:style>
+  <w:style w:type="character" w:styleId="Hyperlink">
+    <w:name w:val="Hyperlink"/>
+    <w:basedOn w:val="Absatz-Standardschriftart"/>
+    <w:uiPriority w:val="99"/>
+    <w:unhideWhenUsed/>
+    <w:rsid w:val="00581955"/>
+    <w:rPr>
+      <w:color w:val="0563C1" w:themeColor="hyperlink"/>
+      <w:u w:val="single"/>
+    </w:rPr>
+  </w:style>
+  <w:style w:type="character" w:styleId="NichtaufgelsteErwhnung">
+    <w:name w:val="Unresolved Mention"/>
+    <w:basedOn w:val="Absatz-Standardschriftart"/>
+    <w:uiPriority w:val="99"/>
+    <w:semiHidden/>
+    <w:unhideWhenUsed/>
+    <w:rsid w:val="00581955"/>
+    <w:rPr>
+      <w:color w:val="605E5C"/>
+      <w:shd w:val="clear" w:color="auto" w:fill="E1DFDD"/>
+    </w:rPr>
+  </w:style>
 </w:styles>
 </file>
 

</xml_diff>